<commit_message>
removed zipcode from regressions
</commit_message>
<xml_diff>
--- a/Report/ReportNPS.docx
+++ b/Report/ReportNPS.docx
@@ -2357,20 +2357,6 @@
         <w:rPr>
           <w:lang w:val="en-GB"/>
         </w:rPr>
-        <w:t xml:space="preserve">, the </w:t>
-      </w:r>
-      <w:proofErr w:type="spellStart"/>
-      <w:r>
-        <w:rPr>
-          <w:lang w:val="en-GB"/>
-        </w:rPr>
-        <w:t>zipcode</w:t>
-      </w:r>
-      <w:proofErr w:type="spellEnd"/>
-      <w:r>
-        <w:rPr>
-          <w:lang w:val="en-GB"/>
-        </w:rPr>
         <w:t xml:space="preserve">, the size of the upper floor, living space, lot and average living space of the </w:t>
       </w:r>
       <w:proofErr w:type="spellStart"/>
@@ -2595,18 +2581,18 @@
     <w:tbl>
       <w:tblPr>
         <w:tblStyle w:val="TableGrid"/>
-        <w:tblW w:w="0" w:type="auto"/>
+        <w:tblW w:w="9776" w:type="dxa"/>
         <w:tblLook w:val="04A0" w:firstRow="1" w:lastRow="0" w:firstColumn="1" w:lastColumn="0" w:noHBand="0" w:noVBand="1"/>
       </w:tblPr>
       <w:tblGrid>
-        <w:gridCol w:w="4815"/>
-        <w:gridCol w:w="2551"/>
-        <w:gridCol w:w="2262"/>
+        <w:gridCol w:w="4957"/>
+        <w:gridCol w:w="2409"/>
+        <w:gridCol w:w="2410"/>
       </w:tblGrid>
       <w:tr>
         <w:tc>
           <w:tcPr>
-            <w:tcW w:w="4815" w:type="dxa"/>
+            <w:tcW w:w="4957" w:type="dxa"/>
             <w:shd w:val="clear" w:color="auto" w:fill="E7E6E6" w:themeFill="background2"/>
           </w:tcPr>
           <w:p>
@@ -2626,7 +2612,7 @@
         </w:tc>
         <w:tc>
           <w:tcPr>
-            <w:tcW w:w="2551" w:type="dxa"/>
+            <w:tcW w:w="2409" w:type="dxa"/>
             <w:shd w:val="clear" w:color="auto" w:fill="E7E6E6" w:themeFill="background2"/>
           </w:tcPr>
           <w:p>
@@ -2646,7 +2632,7 @@
         </w:tc>
         <w:tc>
           <w:tcPr>
-            <w:tcW w:w="2262" w:type="dxa"/>
+            <w:tcW w:w="2410" w:type="dxa"/>
             <w:shd w:val="clear" w:color="auto" w:fill="E7E6E6" w:themeFill="background2"/>
           </w:tcPr>
           <w:p>
@@ -2668,7 +2654,7 @@
       <w:tr>
         <w:tc>
           <w:tcPr>
-            <w:tcW w:w="4815" w:type="dxa"/>
+            <w:tcW w:w="4957" w:type="dxa"/>
           </w:tcPr>
           <w:p>
             <w:pPr>
@@ -2687,7 +2673,7 @@
         </w:tc>
         <w:tc>
           <w:tcPr>
-            <w:tcW w:w="2551" w:type="dxa"/>
+            <w:tcW w:w="2409" w:type="dxa"/>
           </w:tcPr>
           <w:p>
             <w:pPr>
@@ -2700,13 +2686,13 @@
               <w:rPr>
                 <w:lang w:val="en-GB"/>
               </w:rPr>
-              <w:t>16.12</w:t>
+              <w:t>16.05</w:t>
             </w:r>
           </w:p>
         </w:tc>
         <w:tc>
           <w:tcPr>
-            <w:tcW w:w="2262" w:type="dxa"/>
+            <w:tcW w:w="2410" w:type="dxa"/>
           </w:tcPr>
           <w:p>
             <w:pPr>
@@ -2719,7 +2705,7 @@
               <w:rPr>
                 <w:lang w:val="en-GB"/>
               </w:rPr>
-              <w:t>79728</w:t>
+              <w:t>80897</w:t>
             </w:r>
           </w:p>
         </w:tc>
@@ -2727,7 +2713,7 @@
       <w:tr>
         <w:tc>
           <w:tcPr>
-            <w:tcW w:w="4815" w:type="dxa"/>
+            <w:tcW w:w="4957" w:type="dxa"/>
           </w:tcPr>
           <w:p>
             <w:pPr>
@@ -2746,7 +2732,7 @@
         </w:tc>
         <w:tc>
           <w:tcPr>
-            <w:tcW w:w="2551" w:type="dxa"/>
+            <w:tcW w:w="2409" w:type="dxa"/>
           </w:tcPr>
           <w:p>
             <w:pPr>
@@ -2759,13 +2745,13 @@
               <w:rPr>
                 <w:lang w:val="en-GB"/>
               </w:rPr>
-              <w:t>17.42</w:t>
+              <w:t>17.84</w:t>
             </w:r>
           </w:p>
         </w:tc>
         <w:tc>
           <w:tcPr>
-            <w:tcW w:w="2262" w:type="dxa"/>
+            <w:tcW w:w="2410" w:type="dxa"/>
           </w:tcPr>
           <w:p>
             <w:pPr>
@@ -2778,7 +2764,13 @@
               <w:rPr>
                 <w:lang w:val="en-GB"/>
               </w:rPr>
-              <w:t>87147</w:t>
+              <w:t>8</w:t>
+            </w:r>
+            <w:r>
+              <w:rPr>
+                <w:lang w:val="en-GB"/>
+              </w:rPr>
+              <w:t>9351</w:t>
             </w:r>
           </w:p>
         </w:tc>
@@ -2786,7 +2778,7 @@
       <w:tr>
         <w:tc>
           <w:tcPr>
-            <w:tcW w:w="4815" w:type="dxa"/>
+            <w:tcW w:w="4957" w:type="dxa"/>
           </w:tcPr>
           <w:p>
             <w:pPr>
@@ -2807,7 +2799,7 @@
         </w:tc>
         <w:tc>
           <w:tcPr>
-            <w:tcW w:w="2551" w:type="dxa"/>
+            <w:tcW w:w="2409" w:type="dxa"/>
           </w:tcPr>
           <w:p>
             <w:pPr>
@@ -2826,7 +2818,7 @@
         </w:tc>
         <w:tc>
           <w:tcPr>
-            <w:tcW w:w="2262" w:type="dxa"/>
+            <w:tcW w:w="2410" w:type="dxa"/>
           </w:tcPr>
           <w:p>
             <w:pPr>
@@ -2853,7 +2845,7 @@
       <w:tr>
         <w:tc>
           <w:tcPr>
-            <w:tcW w:w="4815" w:type="dxa"/>
+            <w:tcW w:w="4957" w:type="dxa"/>
           </w:tcPr>
           <w:p>
             <w:pPr>
@@ -2874,27 +2866,13 @@
               <w:rPr>
                 <w:lang w:val="en-GB"/>
               </w:rPr>
-              <w:t xml:space="preserve"> Regression (</w:t>
-            </w:r>
-            <w:proofErr w:type="spellStart"/>
-            <w:r>
-              <w:rPr>
-                <w:lang w:val="en-GB"/>
-              </w:rPr>
-              <w:t>standard+expensive</w:t>
-            </w:r>
-            <w:proofErr w:type="spellEnd"/>
-            <w:r>
-              <w:rPr>
-                <w:lang w:val="en-GB"/>
-              </w:rPr>
-              <w:t>)</w:t>
+              <w:t xml:space="preserve"> Regression (standard + expensive)</w:t>
             </w:r>
           </w:p>
         </w:tc>
         <w:tc>
           <w:tcPr>
-            <w:tcW w:w="2551" w:type="dxa"/>
+            <w:tcW w:w="2409" w:type="dxa"/>
           </w:tcPr>
           <w:p>
             <w:pPr>
@@ -2907,13 +2885,13 @@
               <w:rPr>
                 <w:lang w:val="en-GB"/>
               </w:rPr>
-              <w:t>15.18</w:t>
+              <w:t>15.56</w:t>
             </w:r>
           </w:p>
         </w:tc>
         <w:tc>
           <w:tcPr>
-            <w:tcW w:w="2262" w:type="dxa"/>
+            <w:tcW w:w="2410" w:type="dxa"/>
           </w:tcPr>
           <w:p>
             <w:pPr>
@@ -2926,7 +2904,7 @@
               <w:rPr>
                 <w:lang w:val="en-GB"/>
               </w:rPr>
-              <w:t>73391</w:t>
+              <w:t>75436</w:t>
             </w:r>
           </w:p>
         </w:tc>
@@ -3111,26 +3089,26 @@
         <w:rPr>
           <w:lang w:val="en-GB"/>
         </w:rPr>
-        <w:t xml:space="preserve"> show that having a basement matters, as </w:t>
+        <w:t xml:space="preserve"> show that having a basement matters, as well as facing the water or being close to the </w:t>
+      </w:r>
+      <w:r>
+        <w:rPr>
+          <w:lang w:val="en-GB"/>
+        </w:rPr>
+        <w:t>city main attraction</w:t>
+      </w:r>
+      <w:r>
+        <w:rPr>
+          <w:lang w:val="en-GB"/>
+        </w:rPr>
+        <w:t xml:space="preserve">. It is also important to renovate the house </w:t>
       </w:r>
       <w:r>
         <w:rPr>
           <w:lang w:val="en-GB"/>
         </w:rPr>
         <w:lastRenderedPageBreak/>
-        <w:t xml:space="preserve">well as facing the water or being close to the </w:t>
-      </w:r>
-      <w:r>
-        <w:rPr>
-          <w:lang w:val="en-GB"/>
-        </w:rPr>
-        <w:t>city main attraction</w:t>
-      </w:r>
-      <w:r>
-        <w:rPr>
-          <w:lang w:val="en-GB"/>
-        </w:rPr>
-        <w:t xml:space="preserve">. It is also important to renovate the house as this will increase significantly its price. It is also clear that </w:t>
+        <w:t xml:space="preserve">as this will increase significantly its price. It is also clear that </w:t>
       </w:r>
       <w:r>
         <w:rPr>
@@ -3419,21 +3397,7 @@
         <w:rPr>
           <w:lang w:val="en-GB"/>
         </w:rPr>
-        <w:t xml:space="preserve">, the living surface and the lot surface with a degree 2 spline; view score, grade, latitude, </w:t>
-      </w:r>
-      <w:proofErr w:type="spellStart"/>
-      <w:r>
-        <w:rPr>
-          <w:lang w:val="en-GB"/>
-        </w:rPr>
-        <w:t>zipcode</w:t>
-      </w:r>
-      <w:proofErr w:type="spellEnd"/>
-      <w:r>
-        <w:rPr>
-          <w:lang w:val="en-GB"/>
-        </w:rPr>
-        <w:t xml:space="preserve"> and size of the upper floor are kept as linear predictors. </w:t>
+        <w:t xml:space="preserve">, the living surface and the lot surface with a degree 2 spline; view score, grade, latitude, size of the upper floor are kept as linear predictors. </w:t>
       </w:r>
       <w:r>
         <w:rPr>

</xml_diff>